<commit_message>
Modificaciones en Medidas Electronicas I
</commit_message>
<xml_diff>
--- a/Medidas Electronicas I/TP y Ejercicios/TP_Nro_1_Calibración 26_04_2019.docx
+++ b/Medidas Electronicas I/TP y Ejercicios/TP_Nro_1_Calibración 26_04_2019.docx
@@ -1138,7 +1138,7 @@
               </wp:anchor>
             </w:drawing>
           </mc:Choice>
-          <mc:Fallback xmlns:w16se="http://schemas.microsoft.com/office/word/2015/wordml/symex" xmlns:w16cid="http://schemas.microsoft.com/office/word/2016/wordml/cid" xmlns:w15="http://schemas.microsoft.com/office/word/2012/wordml" xmlns:am3d="http://schemas.microsoft.com/office/drawing/2017/model3d" xmlns:aink="http://schemas.microsoft.com/office/drawing/2016/ink" xmlns:cx8="http://schemas.microsoft.com/office/drawing/2016/5/14/chartex" xmlns:cx7="http://schemas.microsoft.com/office/drawing/2016/5/13/chartex" xmlns:cx6="http://schemas.microsoft.com/office/drawing/2016/5/12/chartex" xmlns:cx5="http://schemas.microsoft.com/office/drawing/2016/5/11/chartex" xmlns:cx4="http://schemas.microsoft.com/office/drawing/2016/5/10/chartex" xmlns:cx3="http://schemas.microsoft.com/office/drawing/2016/5/9/chartex" xmlns:cx2="http://schemas.microsoft.com/office/drawing/2015/10/21/chartex" xmlns:cx1="http://schemas.microsoft.com/office/drawing/2015/9/8/chartex" xmlns:cx="http://schemas.microsoft.com/office/drawing/2014/chartex">
+          <mc:Fallback xmlns:cx="http://schemas.microsoft.com/office/drawing/2014/chartex" xmlns:cx1="http://schemas.microsoft.com/office/drawing/2015/9/8/chartex" xmlns:cx2="http://schemas.microsoft.com/office/drawing/2015/10/21/chartex" xmlns:cx3="http://schemas.microsoft.com/office/drawing/2016/5/9/chartex" xmlns:cx4="http://schemas.microsoft.com/office/drawing/2016/5/10/chartex" xmlns:cx5="http://schemas.microsoft.com/office/drawing/2016/5/11/chartex" xmlns:cx6="http://schemas.microsoft.com/office/drawing/2016/5/12/chartex" xmlns:cx7="http://schemas.microsoft.com/office/drawing/2016/5/13/chartex" xmlns:cx8="http://schemas.microsoft.com/office/drawing/2016/5/14/chartex" xmlns:aink="http://schemas.microsoft.com/office/drawing/2016/ink" xmlns:am3d="http://schemas.microsoft.com/office/drawing/2017/model3d" xmlns:w15="http://schemas.microsoft.com/office/word/2012/wordml" xmlns:w16cid="http://schemas.microsoft.com/office/word/2016/wordml/cid" xmlns:w16se="http://schemas.microsoft.com/office/word/2015/wordml/symex">
             <w:pict>
               <v:shape w14:anchorId="70EF6029" id="polygon56" o:spid="_x0000_s1026" style="position:absolute;margin-left:0;margin-top:0;width:50pt;height:50pt;z-index:251653120;visibility:hidden;mso-wrap-style:square;mso-width-percent:0;mso-height-percent:0;mso-wrap-distance-left:9pt;mso-wrap-distance-top:0;mso-wrap-distance-right:9pt;mso-wrap-distance-bottom:0;mso-position-horizontal:absolute;mso-position-horizontal-relative:text;mso-position-vertical:absolute;mso-position-vertical-relative:text;mso-width-percent:0;mso-height-percent:0;mso-width-relative:page;mso-height-relative:page;v-text-anchor:top" coordsize="48450,10920" o:gfxdata="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" path="m,10920r,l48450,10920,48450,,,,,10920e">
                 <v:stroke joinstyle="miter"/>
@@ -1296,7 +1296,7 @@
               </wp:anchor>
             </w:drawing>
           </mc:Choice>
-          <mc:Fallback xmlns:w16se="http://schemas.microsoft.com/office/word/2015/wordml/symex" xmlns:w16cid="http://schemas.microsoft.com/office/word/2016/wordml/cid" xmlns:w15="http://schemas.microsoft.com/office/word/2012/wordml" xmlns:am3d="http://schemas.microsoft.com/office/drawing/2017/model3d" xmlns:aink="http://schemas.microsoft.com/office/drawing/2016/ink" xmlns:cx8="http://schemas.microsoft.com/office/drawing/2016/5/14/chartex" xmlns:cx7="http://schemas.microsoft.com/office/drawing/2016/5/13/chartex" xmlns:cx6="http://schemas.microsoft.com/office/drawing/2016/5/12/chartex" xmlns:cx5="http://schemas.microsoft.com/office/drawing/2016/5/11/chartex" xmlns:cx4="http://schemas.microsoft.com/office/drawing/2016/5/10/chartex" xmlns:cx3="http://schemas.microsoft.com/office/drawing/2016/5/9/chartex" xmlns:cx2="http://schemas.microsoft.com/office/drawing/2015/10/21/chartex" xmlns:cx1="http://schemas.microsoft.com/office/drawing/2015/9/8/chartex" xmlns:cx="http://schemas.microsoft.com/office/drawing/2014/chartex">
+          <mc:Fallback xmlns:cx="http://schemas.microsoft.com/office/drawing/2014/chartex" xmlns:cx1="http://schemas.microsoft.com/office/drawing/2015/9/8/chartex" xmlns:cx2="http://schemas.microsoft.com/office/drawing/2015/10/21/chartex" xmlns:cx3="http://schemas.microsoft.com/office/drawing/2016/5/9/chartex" xmlns:cx4="http://schemas.microsoft.com/office/drawing/2016/5/10/chartex" xmlns:cx5="http://schemas.microsoft.com/office/drawing/2016/5/11/chartex" xmlns:cx6="http://schemas.microsoft.com/office/drawing/2016/5/12/chartex" xmlns:cx7="http://schemas.microsoft.com/office/drawing/2016/5/13/chartex" xmlns:cx8="http://schemas.microsoft.com/office/drawing/2016/5/14/chartex" xmlns:aink="http://schemas.microsoft.com/office/drawing/2016/ink" xmlns:am3d="http://schemas.microsoft.com/office/drawing/2017/model3d" xmlns:w15="http://schemas.microsoft.com/office/word/2012/wordml" xmlns:w16cid="http://schemas.microsoft.com/office/word/2016/wordml/cid" xmlns:w16se="http://schemas.microsoft.com/office/word/2015/wordml/symex">
             <w:pict>
               <v:shape w14:anchorId="381B205F" id="WS_polygon56" o:spid="_x0000_s1026" style="position:absolute;margin-left:60pt;margin-top:30.9pt;width:484.5pt;height:109.2pt;z-index:-251662336;visibility:visible;mso-wrap-style:square;mso-width-percent:0;mso-height-percent:0;mso-wrap-distance-left:9pt;mso-wrap-distance-top:0;mso-wrap-distance-right:9pt;mso-wrap-distance-bottom:0;mso-position-horizontal:absolute;mso-position-horizontal-relative:page;mso-position-vertical:absolute;mso-position-vertical-relative:page;mso-width-percent:0;mso-height-percent:0;mso-width-relative:page;mso-height-relative:page;v-text-anchor:top" coordsize="48450,10920" o:gfxdata="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" path="m,10920r,l48450,10920,48450,,,,,10920e" stroked="f">
                 <v:stroke joinstyle="miter"/>
@@ -1943,7 +1943,7 @@
               </wp:anchor>
             </w:drawing>
           </mc:Choice>
-          <mc:Fallback xmlns:w16se="http://schemas.microsoft.com/office/word/2015/wordml/symex" xmlns:w16cid="http://schemas.microsoft.com/office/word/2016/wordml/cid" xmlns:w15="http://schemas.microsoft.com/office/word/2012/wordml" xmlns:am3d="http://schemas.microsoft.com/office/drawing/2017/model3d" xmlns:aink="http://schemas.microsoft.com/office/drawing/2016/ink" xmlns:cx8="http://schemas.microsoft.com/office/drawing/2016/5/14/chartex" xmlns:cx7="http://schemas.microsoft.com/office/drawing/2016/5/13/chartex" xmlns:cx6="http://schemas.microsoft.com/office/drawing/2016/5/12/chartex" xmlns:cx5="http://schemas.microsoft.com/office/drawing/2016/5/11/chartex" xmlns:cx4="http://schemas.microsoft.com/office/drawing/2016/5/10/chartex" xmlns:cx3="http://schemas.microsoft.com/office/drawing/2016/5/9/chartex" xmlns:cx2="http://schemas.microsoft.com/office/drawing/2015/10/21/chartex" xmlns:cx1="http://schemas.microsoft.com/office/drawing/2015/9/8/chartex" xmlns:cx="http://schemas.microsoft.com/office/drawing/2014/chartex">
+          <mc:Fallback>
             <w:pict>
               <v:shapetype id="_x0000_t202" coordsize="21600,21600" o:spt="202" path="m,l,21600r21600,l21600,xe">
                 <v:stroke joinstyle="miter"/>
@@ -2211,8 +2211,6 @@
         </w:rPr>
       </w:pPr>
     </w:p>
-    <w:bookmarkStart w:id="0" w:name="1"/>
-    <w:bookmarkEnd w:id="0"/>
     <w:p>
       <w:pPr>
         <w:tabs>
@@ -2227,6 +2225,8 @@
           <w:lang w:val="es-AR"/>
         </w:rPr>
       </w:pPr>
+      <w:bookmarkStart w:id="0" w:name="1"/>
+      <w:bookmarkEnd w:id="0"/>
       <w:r>
         <w:rPr>
           <w:rFonts w:ascii="Times New Roman" w:hAnsi="Times New Roman" w:cs="Times New Roman"/>
@@ -2348,7 +2348,7 @@
               </wp:anchor>
             </w:drawing>
           </mc:Choice>
-          <mc:Fallback xmlns:w16se="http://schemas.microsoft.com/office/word/2015/wordml/symex" xmlns:w16cid="http://schemas.microsoft.com/office/word/2016/wordml/cid" xmlns:w15="http://schemas.microsoft.com/office/word/2012/wordml" xmlns:am3d="http://schemas.microsoft.com/office/drawing/2017/model3d" xmlns:aink="http://schemas.microsoft.com/office/drawing/2016/ink" xmlns:cx8="http://schemas.microsoft.com/office/drawing/2016/5/14/chartex" xmlns:cx7="http://schemas.microsoft.com/office/drawing/2016/5/13/chartex" xmlns:cx6="http://schemas.microsoft.com/office/drawing/2016/5/12/chartex" xmlns:cx5="http://schemas.microsoft.com/office/drawing/2016/5/11/chartex" xmlns:cx4="http://schemas.microsoft.com/office/drawing/2016/5/10/chartex" xmlns:cx3="http://schemas.microsoft.com/office/drawing/2016/5/9/chartex" xmlns:cx2="http://schemas.microsoft.com/office/drawing/2015/10/21/chartex" xmlns:cx1="http://schemas.microsoft.com/office/drawing/2015/9/8/chartex" xmlns:cx="http://schemas.microsoft.com/office/drawing/2014/chartex">
+          <mc:Fallback>
             <w:pict>
               <v:shape id="wondershare_66" o:spid="_x0000_s1027" type="#_x0000_t202" style="position:absolute;left:0;text-align:left;margin-left:208.65pt;margin-top:236.9pt;width:204.05pt;height:23.45pt;z-index:-251657216;visibility:visible;mso-wrap-style:square;mso-width-percent:0;mso-height-percent:0;mso-wrap-distance-left:9pt;mso-wrap-distance-top:0;mso-wrap-distance-right:9pt;mso-wrap-distance-bottom:0;mso-position-horizontal:absolute;mso-position-horizontal-relative:page;mso-position-vertical:absolute;mso-position-vertical-relative:page;mso-width-percent:0;mso-height-percent:0;mso-width-relative:page;mso-height-relative:page;v-text-anchor:top" o:gfxdata="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" filled="f" stroked="f">
                 <v:textbox inset="0,0,0,0">
@@ -10432,6 +10432,16 @@
                 <w:szCs w:val="20"/>
               </w:rPr>
             </w:pPr>
+            <w:r>
+              <w:rPr>
+                <w:rFonts w:ascii="Times New Roman" w:hAnsi="Times New Roman" w:cs="Times New Roman"/>
+                <w:sz w:val="20"/>
+                <w:szCs w:val="20"/>
+              </w:rPr>
+              <w:t xml:space="preserve"> 0,086</w:t>
+            </w:r>
+            <w:bookmarkStart w:id="3" w:name="_GoBack"/>
+            <w:bookmarkEnd w:id="3"/>
           </w:p>
         </w:tc>
         <w:tc>
@@ -10797,6 +10807,14 @@
                 <w:szCs w:val="20"/>
               </w:rPr>
             </w:pPr>
+            <w:r>
+              <w:rPr>
+                <w:rFonts w:ascii="Times New Roman" w:hAnsi="Times New Roman" w:cs="Times New Roman"/>
+                <w:sz w:val="20"/>
+                <w:szCs w:val="20"/>
+              </w:rPr>
+              <w:t xml:space="preserve"> 0,143</w:t>
+            </w:r>
           </w:p>
         </w:tc>
         <w:tc>
@@ -14569,6 +14587,1372 @@
           <w:lang w:val="es-AR"/>
         </w:rPr>
       </w:pPr>
+    </w:p>
+    <w:p>
+      <w:pPr>
+        <w:spacing w:before="240" w:line="240" w:lineRule="auto"/>
+        <w:contextualSpacing/>
+        <w:rPr>
+          <w:rFonts w:ascii="Times New Roman" w:hAnsi="Times New Roman" w:cs="Times New Roman"/>
+          <w:sz w:val="24"/>
+          <w:szCs w:val="20"/>
+          <w:lang w:val="es-AR"/>
+        </w:rPr>
+      </w:pPr>
+    </w:p>
+    <w:p>
+      <w:pPr>
+        <w:pStyle w:val="Prrafodelista"/>
+        <w:numPr>
+          <w:ilvl w:val="0"/>
+          <w:numId w:val="3"/>
+        </w:numPr>
+        <w:rPr>
+          <w:rFonts w:ascii="Times New Roman" w:hAnsi="Times New Roman" w:cs="Times New Roman"/>
+          <w:b/>
+          <w:sz w:val="24"/>
+          <w:szCs w:val="20"/>
+          <w:lang w:val="es-AR"/>
+        </w:rPr>
+      </w:pPr>
+      <w:r>
+        <w:rPr>
+          <w:rFonts w:ascii="Times New Roman" w:hAnsi="Times New Roman" w:cs="Times New Roman"/>
+          <w:b/>
+          <w:sz w:val="24"/>
+          <w:szCs w:val="20"/>
+          <w:lang w:val="es-AR"/>
+        </w:rPr>
+        <w:t>5</w:t>
+      </w:r>
+      <w:r>
+        <w:rPr>
+          <w:rFonts w:ascii="Times New Roman" w:hAnsi="Times New Roman" w:cs="Times New Roman"/>
+          <w:b/>
+          <w:sz w:val="24"/>
+          <w:szCs w:val="20"/>
+          <w:lang w:val="es-AR"/>
+        </w:rPr>
+        <w:t>0%Vpe</w:t>
+      </w:r>
+    </w:p>
+    <w:p>
+      <w:pPr>
+        <w:ind w:left="982" w:firstLine="278"/>
+        <w:rPr>
+          <w:rFonts w:ascii="Times New Roman" w:hAnsi="Times New Roman" w:cs="Times New Roman"/>
+          <w:sz w:val="24"/>
+          <w:szCs w:val="20"/>
+          <w:lang w:val="es-AR"/>
+        </w:rPr>
+      </w:pPr>
+      <m:oMathPara>
+        <m:oMath>
+          <m:sSub>
+            <m:sSubPr>
+              <m:ctrlPr>
+                <w:rPr>
+                  <w:rFonts w:ascii="Cambria Math" w:hAnsi="Cambria Math" w:cs="Times New Roman"/>
+                  <w:i/>
+                  <w:sz w:val="24"/>
+                  <w:szCs w:val="20"/>
+                  <w:lang w:val="es-AR"/>
+                </w:rPr>
+              </m:ctrlPr>
+            </m:sSubPr>
+            <m:e>
+              <m:r>
+                <w:rPr>
+                  <w:rFonts w:ascii="Cambria Math" w:hAnsi="Cambria Math" w:cs="Times New Roman"/>
+                  <w:sz w:val="24"/>
+                  <w:szCs w:val="20"/>
+                  <w:lang w:val="es-AR"/>
+                </w:rPr>
+                <m:t>V</m:t>
+              </m:r>
+            </m:e>
+            <m:sub>
+              <m:r>
+                <w:rPr>
+                  <w:rFonts w:ascii="Cambria Math" w:hAnsi="Cambria Math" w:cs="Times New Roman"/>
+                  <w:sz w:val="24"/>
+                  <w:szCs w:val="20"/>
+                  <w:lang w:val="es-AR"/>
+                </w:rPr>
+                <m:t>patrón</m:t>
+              </m:r>
+            </m:sub>
+          </m:sSub>
+          <m:r>
+            <w:rPr>
+              <w:rFonts w:ascii="Cambria Math" w:hAnsi="Cambria Math" w:cs="Times New Roman"/>
+              <w:sz w:val="24"/>
+              <w:szCs w:val="20"/>
+              <w:lang w:val="es-AR"/>
+            </w:rPr>
+            <m:t>=14,99V</m:t>
+          </m:r>
+        </m:oMath>
+      </m:oMathPara>
+    </w:p>
+    <w:p>
+      <w:pPr>
+        <w:ind w:left="982" w:firstLine="278"/>
+        <w:rPr>
+          <w:rFonts w:ascii="Times New Roman" w:hAnsi="Times New Roman" w:cs="Times New Roman"/>
+          <w:sz w:val="24"/>
+          <w:szCs w:val="20"/>
+          <w:lang w:val="es-AR"/>
+        </w:rPr>
+      </w:pPr>
+      <m:oMathPara>
+        <m:oMath>
+          <m:r>
+            <w:rPr>
+              <w:rFonts w:ascii="Cambria Math" w:hAnsi="Cambria Math" w:cs="Times New Roman"/>
+              <w:sz w:val="24"/>
+              <w:szCs w:val="20"/>
+              <w:lang w:val="es-AR"/>
+            </w:rPr>
+            <m:t>3 cuentas=</m:t>
+          </m:r>
+          <m:d>
+            <m:dPr>
+              <m:ctrlPr>
+                <w:rPr>
+                  <w:rFonts w:ascii="Cambria Math" w:hAnsi="Cambria Math" w:cs="Times New Roman"/>
+                  <w:i/>
+                  <w:sz w:val="24"/>
+                  <w:szCs w:val="20"/>
+                  <w:lang w:val="es-AR"/>
+                </w:rPr>
+              </m:ctrlPr>
+            </m:dPr>
+            <m:e>
+              <m:f>
+                <m:fPr>
+                  <m:ctrlPr>
+                    <w:rPr>
+                      <w:rFonts w:ascii="Cambria Math" w:hAnsi="Cambria Math" w:cs="Times New Roman"/>
+                      <w:i/>
+                      <w:sz w:val="24"/>
+                      <w:szCs w:val="20"/>
+                      <w:lang w:val="es-AR"/>
+                    </w:rPr>
+                  </m:ctrlPr>
+                </m:fPr>
+                <m:num>
+                  <m:r>
+                    <w:rPr>
+                      <w:rFonts w:ascii="Cambria Math" w:hAnsi="Cambria Math" w:cs="Times New Roman"/>
+                      <w:sz w:val="24"/>
+                      <w:szCs w:val="20"/>
+                      <w:lang w:val="es-AR"/>
+                    </w:rPr>
+                    <m:t>3</m:t>
+                  </m:r>
+                </m:num>
+                <m:den>
+                  <m:r>
+                    <w:rPr>
+                      <w:rFonts w:ascii="Cambria Math" w:hAnsi="Cambria Math" w:cs="Times New Roman"/>
+                      <w:sz w:val="24"/>
+                      <w:szCs w:val="20"/>
+                      <w:lang w:val="es-AR"/>
+                    </w:rPr>
+                    <m:t>1499</m:t>
+                  </m:r>
+                </m:den>
+              </m:f>
+              <m:r>
+                <w:rPr>
+                  <w:rFonts w:ascii="Cambria Math" w:hAnsi="Cambria Math" w:cs="Times New Roman"/>
+                  <w:sz w:val="24"/>
+                  <w:szCs w:val="20"/>
+                  <w:lang w:val="es-AR"/>
+                </w:rPr>
+                <m:t>·100</m:t>
+              </m:r>
+            </m:e>
+          </m:d>
+          <m:r>
+            <w:rPr>
+              <w:rFonts w:ascii="Cambria Math" w:hAnsi="Cambria Math" w:cs="Times New Roman"/>
+              <w:sz w:val="24"/>
+              <w:szCs w:val="20"/>
+              <w:lang w:val="es-AR"/>
+            </w:rPr>
+            <m:t>=0,20%</m:t>
+          </m:r>
+        </m:oMath>
+      </m:oMathPara>
+    </w:p>
+    <w:p>
+      <w:pPr>
+        <w:rPr>
+          <w:rFonts w:ascii="Times New Roman" w:hAnsi="Times New Roman" w:cs="Times New Roman"/>
+          <w:sz w:val="24"/>
+          <w:szCs w:val="20"/>
+          <w:lang w:val="es-AR"/>
+        </w:rPr>
+      </w:pPr>
+      <m:oMathPara>
+        <m:oMath>
+          <m:r>
+            <w:rPr>
+              <w:rFonts w:ascii="Cambria Math" w:hAnsi="Cambria Math" w:cs="Times New Roman"/>
+              <w:sz w:val="24"/>
+              <w:szCs w:val="20"/>
+              <w:lang w:val="es-AR"/>
+            </w:rPr>
+            <m:t xml:space="preserve">Precisión: </m:t>
+          </m:r>
+          <m:f>
+            <m:fPr>
+              <m:ctrlPr>
+                <w:rPr>
+                  <w:rFonts w:ascii="Cambria Math" w:hAnsi="Cambria Math" w:cs="Times New Roman"/>
+                  <w:i/>
+                  <w:sz w:val="24"/>
+                  <w:szCs w:val="20"/>
+                  <w:lang w:val="es-AR"/>
+                </w:rPr>
+              </m:ctrlPr>
+            </m:fPr>
+            <m:num>
+              <m:r>
+                <w:rPr>
+                  <w:rFonts w:ascii="Cambria Math" w:hAnsi="Cambria Math" w:cs="Times New Roman"/>
+                  <w:sz w:val="24"/>
+                  <w:szCs w:val="20"/>
+                  <w:lang w:val="es-AR"/>
+                </w:rPr>
+                <m:t>∆V</m:t>
+              </m:r>
+            </m:num>
+            <m:den>
+              <m:r>
+                <w:rPr>
+                  <w:rFonts w:ascii="Cambria Math" w:hAnsi="Cambria Math" w:cs="Times New Roman"/>
+                  <w:sz w:val="24"/>
+                  <w:szCs w:val="20"/>
+                  <w:lang w:val="es-AR"/>
+                </w:rPr>
+                <m:t>V</m:t>
+              </m:r>
+            </m:den>
+          </m:f>
+          <m:r>
+            <w:rPr>
+              <w:rFonts w:ascii="Cambria Math" w:hAnsi="Cambria Math" w:cs="Times New Roman"/>
+              <w:sz w:val="24"/>
+              <w:szCs w:val="20"/>
+              <w:lang w:val="es-AR"/>
+            </w:rPr>
+            <m:t xml:space="preserve">=0,8%+0,20%=1,00%  → </m:t>
+          </m:r>
+          <m:r>
+            <m:rPr>
+              <m:sty m:val="bi"/>
+            </m:rPr>
+            <w:rPr>
+              <w:rFonts w:ascii="Cambria Math" w:hAnsi="Cambria Math" w:cs="Times New Roman"/>
+              <w:sz w:val="24"/>
+              <w:szCs w:val="20"/>
+              <w:lang w:val="es-AR"/>
+            </w:rPr>
+            <m:t>∆V=0,1499</m:t>
+          </m:r>
+          <m:r>
+            <m:rPr>
+              <m:sty m:val="bi"/>
+            </m:rPr>
+            <w:rPr>
+              <w:rFonts w:ascii="Cambria Math" w:hAnsi="Cambria Math" w:cs="Times New Roman"/>
+              <w:sz w:val="24"/>
+              <w:szCs w:val="20"/>
+              <w:lang w:val="es-AR"/>
+            </w:rPr>
+            <m:t>V="a"</m:t>
+          </m:r>
+          <m:r>
+            <w:rPr>
+              <w:rFonts w:ascii="Cambria Math" w:hAnsi="Cambria Math" w:cs="Times New Roman"/>
+              <w:sz w:val="24"/>
+              <w:szCs w:val="20"/>
+              <w:lang w:val="es-AR"/>
+            </w:rPr>
+            <m:t xml:space="preserve"> </m:t>
+          </m:r>
+        </m:oMath>
+      </m:oMathPara>
+    </w:p>
+    <w:p>
+      <w:pPr>
+        <w:rPr>
+          <w:rFonts w:ascii="Times New Roman" w:hAnsi="Times New Roman" w:cs="Times New Roman"/>
+          <w:sz w:val="20"/>
+          <w:szCs w:val="20"/>
+          <w:lang w:val="es-AR"/>
+        </w:rPr>
+      </w:pPr>
+    </w:p>
+    <w:p>
+      <w:pPr>
+        <w:ind w:left="851"/>
+        <w:rPr>
+          <w:rFonts w:ascii="Times New Roman" w:hAnsi="Times New Roman" w:cs="Times New Roman"/>
+          <w:sz w:val="24"/>
+          <w:szCs w:val="20"/>
+          <w:lang w:val="es-AR"/>
+        </w:rPr>
+      </w:pPr>
+      <w:r>
+        <w:rPr>
+          <w:rFonts w:ascii="Times New Roman" w:hAnsi="Times New Roman" w:cs="Times New Roman"/>
+          <w:sz w:val="20"/>
+          <w:szCs w:val="20"/>
+          <w:lang w:val="es-AR"/>
+        </w:rPr>
+        <w:sym w:font="Wingdings" w:char="F0E0"/>
+      </w:r>
+      <w:r>
+        <w:rPr>
+          <w:rFonts w:ascii="Times New Roman" w:hAnsi="Times New Roman" w:cs="Times New Roman"/>
+          <w:sz w:val="24"/>
+          <w:szCs w:val="20"/>
+          <w:lang w:val="es-AR"/>
+        </w:rPr>
+        <w:t>Para d</w:t>
+      </w:r>
+      <w:r>
+        <w:rPr>
+          <w:rFonts w:ascii="Times New Roman" w:hAnsi="Times New Roman" w:cs="Times New Roman"/>
+          <w:sz w:val="24"/>
+          <w:szCs w:val="20"/>
+          <w:lang w:val="es-AR"/>
+        </w:rPr>
+        <w:t xml:space="preserve">istribución rectangular:  </w:t>
+      </w:r>
+    </w:p>
+    <w:p>
+      <w:pPr>
+        <w:rPr>
+          <w:rFonts w:ascii="Times New Roman" w:hAnsi="Times New Roman" w:cs="Times New Roman"/>
+          <w:sz w:val="24"/>
+          <w:szCs w:val="20"/>
+          <w:lang w:val="es-AR"/>
+        </w:rPr>
+      </w:pPr>
+    </w:p>
+    <w:p>
+      <w:pPr>
+        <w:rPr>
+          <w:rFonts w:ascii="Times New Roman" w:hAnsi="Times New Roman" w:cs="Times New Roman"/>
+          <w:sz w:val="24"/>
+          <w:szCs w:val="20"/>
+          <w:lang w:val="es-AR"/>
+        </w:rPr>
+      </w:pPr>
+      <m:oMathPara>
+        <m:oMath>
+          <m:sSub>
+            <m:sSubPr>
+              <m:ctrlPr>
+                <w:rPr>
+                  <w:rFonts w:ascii="Cambria Math" w:hAnsi="Cambria Math" w:cs="Times New Roman"/>
+                  <w:i/>
+                  <w:sz w:val="24"/>
+                  <w:szCs w:val="20"/>
+                  <w:lang w:val="es-AR"/>
+                </w:rPr>
+              </m:ctrlPr>
+            </m:sSubPr>
+            <m:e>
+              <m:r>
+                <w:rPr>
+                  <w:rFonts w:ascii="Cambria Math" w:hAnsi="Cambria Math" w:cs="Times New Roman"/>
+                  <w:sz w:val="24"/>
+                  <w:szCs w:val="20"/>
+                  <w:lang w:val="es-AR"/>
+                </w:rPr>
+                <m:t>u</m:t>
+              </m:r>
+            </m:e>
+            <m:sub>
+              <m:r>
+                <w:rPr>
+                  <w:rFonts w:ascii="Cambria Math" w:hAnsi="Cambria Math" w:cs="Times New Roman"/>
+                  <w:sz w:val="24"/>
+                  <w:szCs w:val="20"/>
+                  <w:lang w:val="es-AR"/>
+                </w:rPr>
+                <m:t>j</m:t>
+              </m:r>
+            </m:sub>
+          </m:sSub>
+          <m:r>
+            <w:rPr>
+              <w:rFonts w:ascii="Cambria Math" w:hAnsi="Cambria Math" w:cs="Times New Roman"/>
+              <w:sz w:val="24"/>
+              <w:szCs w:val="20"/>
+            </w:rPr>
+            <m:t>=</m:t>
+          </m:r>
+          <m:f>
+            <m:fPr>
+              <m:ctrlPr>
+                <w:rPr>
+                  <w:rFonts w:ascii="Cambria Math" w:hAnsi="Cambria Math" w:cs="Times New Roman"/>
+                  <w:i/>
+                  <w:sz w:val="24"/>
+                  <w:szCs w:val="20"/>
+                  <w:lang w:val="es-AR"/>
+                </w:rPr>
+              </m:ctrlPr>
+            </m:fPr>
+            <m:num>
+              <m:r>
+                <w:rPr>
+                  <w:rFonts w:ascii="Cambria Math" w:hAnsi="Cambria Math" w:cs="Times New Roman"/>
+                  <w:sz w:val="24"/>
+                  <w:szCs w:val="20"/>
+                  <w:lang w:val="es-AR"/>
+                </w:rPr>
+                <m:t>a</m:t>
+              </m:r>
+            </m:num>
+            <m:den>
+              <m:rad>
+                <m:radPr>
+                  <m:degHide m:val="1"/>
+                  <m:ctrlPr>
+                    <w:rPr>
+                      <w:rFonts w:ascii="Cambria Math" w:hAnsi="Cambria Math" w:cs="Times New Roman"/>
+                      <w:i/>
+                      <w:sz w:val="24"/>
+                      <w:szCs w:val="20"/>
+                      <w:lang w:val="es-AR"/>
+                    </w:rPr>
+                  </m:ctrlPr>
+                </m:radPr>
+                <m:deg/>
+                <m:e>
+                  <m:r>
+                    <w:rPr>
+                      <w:rFonts w:ascii="Cambria Math" w:hAnsi="Cambria Math" w:cs="Times New Roman"/>
+                      <w:sz w:val="24"/>
+                      <w:szCs w:val="20"/>
+                    </w:rPr>
+                    <m:t>3</m:t>
+                  </m:r>
+                </m:e>
+              </m:rad>
+            </m:den>
+          </m:f>
+          <m:r>
+            <w:rPr>
+              <w:rFonts w:ascii="Cambria Math" w:hAnsi="Cambria Math" w:cs="Times New Roman"/>
+              <w:sz w:val="24"/>
+              <w:szCs w:val="20"/>
+            </w:rPr>
+            <m:t xml:space="preserve">= </m:t>
+          </m:r>
+          <m:f>
+            <m:fPr>
+              <m:ctrlPr>
+                <w:rPr>
+                  <w:rFonts w:ascii="Cambria Math" w:hAnsi="Cambria Math" w:cs="Times New Roman"/>
+                  <w:i/>
+                  <w:sz w:val="24"/>
+                  <w:szCs w:val="20"/>
+                  <w:lang w:val="es-AR"/>
+                </w:rPr>
+              </m:ctrlPr>
+            </m:fPr>
+            <m:num>
+              <m:r>
+                <w:rPr>
+                  <w:rFonts w:ascii="Cambria Math" w:hAnsi="Cambria Math" w:cs="Times New Roman"/>
+                  <w:sz w:val="24"/>
+                  <w:szCs w:val="20"/>
+                  <w:lang w:val="es-AR"/>
+                </w:rPr>
+                <m:t>0,1499V</m:t>
+              </m:r>
+            </m:num>
+            <m:den>
+              <m:rad>
+                <m:radPr>
+                  <m:degHide m:val="1"/>
+                  <m:ctrlPr>
+                    <w:rPr>
+                      <w:rFonts w:ascii="Cambria Math" w:hAnsi="Cambria Math" w:cs="Times New Roman"/>
+                      <w:i/>
+                      <w:sz w:val="24"/>
+                      <w:szCs w:val="20"/>
+                      <w:lang w:val="es-AR"/>
+                    </w:rPr>
+                  </m:ctrlPr>
+                </m:radPr>
+                <m:deg/>
+                <m:e>
+                  <m:r>
+                    <w:rPr>
+                      <w:rFonts w:ascii="Cambria Math" w:hAnsi="Cambria Math" w:cs="Times New Roman"/>
+                      <w:sz w:val="24"/>
+                      <w:szCs w:val="20"/>
+                    </w:rPr>
+                    <m:t>3</m:t>
+                  </m:r>
+                </m:e>
+              </m:rad>
+            </m:den>
+          </m:f>
+          <m:r>
+            <w:rPr>
+              <w:rFonts w:ascii="Cambria Math" w:hAnsi="Cambria Math" w:cs="Times New Roman"/>
+              <w:sz w:val="24"/>
+              <w:szCs w:val="20"/>
+            </w:rPr>
+            <m:t>=</m:t>
+          </m:r>
+          <m:r>
+            <w:rPr>
+              <w:rFonts w:ascii="Cambria Math" w:hAnsi="Cambria Math" w:cs="Times New Roman"/>
+              <w:sz w:val="24"/>
+              <w:szCs w:val="20"/>
+              <w:lang w:val="es-AR"/>
+            </w:rPr>
+            <m:t>V</m:t>
+          </m:r>
+        </m:oMath>
+      </m:oMathPara>
+    </w:p>
+    <w:p>
+      <w:pPr>
+        <w:spacing w:before="240" w:line="240" w:lineRule="auto"/>
+        <w:contextualSpacing/>
+        <w:rPr>
+          <w:rFonts w:ascii="Times New Roman" w:hAnsi="Times New Roman" w:cs="Times New Roman"/>
+          <w:b/>
+          <w:sz w:val="24"/>
+          <w:szCs w:val="20"/>
+          <w:bdr w:val="single" w:sz="4" w:space="0" w:color="auto"/>
+          <w:lang w:val="es-AR"/>
+        </w:rPr>
+      </w:pPr>
+      <m:oMathPara>
+        <m:oMath>
+          <m:r>
+            <w:rPr>
+              <w:rFonts w:ascii="Cambria Math" w:hAnsi="Cambria Math" w:cs="Times New Roman"/>
+              <w:sz w:val="24"/>
+              <w:szCs w:val="20"/>
+              <w:bdr w:val="single" w:sz="4" w:space="0" w:color="auto"/>
+              <w:lang w:val="es-AR"/>
+            </w:rPr>
+            <m:t xml:space="preserve">⇒ </m:t>
+          </m:r>
+          <m:r>
+            <m:rPr>
+              <m:sty m:val="bi"/>
+            </m:rPr>
+            <w:rPr>
+              <w:rFonts w:ascii="Cambria Math" w:hAnsi="Cambria Math" w:cs="Times New Roman"/>
+              <w:sz w:val="24"/>
+              <w:szCs w:val="20"/>
+              <w:bdr w:val="single" w:sz="4" w:space="0" w:color="auto"/>
+              <w:lang w:val="es-AR"/>
+            </w:rPr>
+            <m:t>u</m:t>
+          </m:r>
+          <m:d>
+            <m:dPr>
+              <m:ctrlPr>
+                <w:rPr>
+                  <w:rFonts w:ascii="Cambria Math" w:hAnsi="Cambria Math" w:cs="Times New Roman"/>
+                  <w:b/>
+                  <w:i/>
+                  <w:sz w:val="24"/>
+                  <w:szCs w:val="20"/>
+                  <w:bdr w:val="single" w:sz="4" w:space="0" w:color="auto"/>
+                  <w:lang w:val="es-AR"/>
+                </w:rPr>
+              </m:ctrlPr>
+            </m:dPr>
+            <m:e>
+              <m:r>
+                <m:rPr>
+                  <m:sty m:val="bi"/>
+                </m:rPr>
+                <w:rPr>
+                  <w:rFonts w:ascii="Cambria Math" w:hAnsi="Cambria Math" w:cs="Times New Roman"/>
+                  <w:sz w:val="24"/>
+                  <w:szCs w:val="20"/>
+                  <w:bdr w:val="single" w:sz="4" w:space="0" w:color="auto"/>
+                  <w:lang w:val="es-AR"/>
+                </w:rPr>
+                <m:t>Vp</m:t>
+              </m:r>
+            </m:e>
+          </m:d>
+          <m:r>
+            <m:rPr>
+              <m:sty m:val="bi"/>
+            </m:rPr>
+            <w:rPr>
+              <w:rFonts w:ascii="Cambria Math" w:hAnsi="Cambria Math" w:cs="Times New Roman"/>
+              <w:sz w:val="24"/>
+              <w:szCs w:val="20"/>
+              <w:bdr w:val="single" w:sz="4" w:space="0" w:color="auto"/>
+              <w:lang w:val="es-AR"/>
+            </w:rPr>
+            <m:t>=0,0865</m:t>
+          </m:r>
+          <m:r>
+            <m:rPr>
+              <m:sty m:val="bi"/>
+            </m:rPr>
+            <w:rPr>
+              <w:rFonts w:ascii="Cambria Math" w:hAnsi="Cambria Math" w:cs="Times New Roman"/>
+              <w:sz w:val="24"/>
+              <w:szCs w:val="20"/>
+              <w:bdr w:val="single" w:sz="4" w:space="0" w:color="auto"/>
+              <w:lang w:val="es-AR"/>
+            </w:rPr>
+            <m:t>V</m:t>
+          </m:r>
+        </m:oMath>
+      </m:oMathPara>
+    </w:p>
+    <w:p>
+      <w:pPr>
+        <w:spacing w:before="240" w:line="240" w:lineRule="auto"/>
+        <w:contextualSpacing/>
+        <w:rPr>
+          <w:rFonts w:ascii="Times New Roman" w:hAnsi="Times New Roman" w:cs="Times New Roman"/>
+          <w:sz w:val="24"/>
+          <w:szCs w:val="20"/>
+          <w:lang w:val="es-AR"/>
+        </w:rPr>
+      </w:pPr>
+    </w:p>
+    <w:p>
+      <w:pPr>
+        <w:spacing w:before="240" w:line="240" w:lineRule="auto"/>
+        <w:contextualSpacing/>
+        <w:rPr>
+          <w:rFonts w:ascii="Times New Roman" w:hAnsi="Times New Roman" w:cs="Times New Roman"/>
+          <w:sz w:val="24"/>
+          <w:szCs w:val="20"/>
+          <w:lang w:val="es-AR"/>
+        </w:rPr>
+      </w:pPr>
+    </w:p>
+    <w:p>
+      <w:pPr>
+        <w:pStyle w:val="Prrafodelista"/>
+        <w:numPr>
+          <w:ilvl w:val="0"/>
+          <w:numId w:val="3"/>
+        </w:numPr>
+        <w:rPr>
+          <w:rFonts w:ascii="Times New Roman" w:hAnsi="Times New Roman" w:cs="Times New Roman"/>
+          <w:b/>
+          <w:sz w:val="24"/>
+          <w:szCs w:val="20"/>
+          <w:lang w:val="es-AR"/>
+        </w:rPr>
+      </w:pPr>
+      <w:r>
+        <w:rPr>
+          <w:rFonts w:ascii="Times New Roman" w:hAnsi="Times New Roman" w:cs="Times New Roman"/>
+          <w:b/>
+          <w:sz w:val="24"/>
+          <w:szCs w:val="20"/>
+          <w:lang w:val="es-AR"/>
+        </w:rPr>
+        <w:t>9</w:t>
+      </w:r>
+      <w:r>
+        <w:rPr>
+          <w:rFonts w:ascii="Times New Roman" w:hAnsi="Times New Roman" w:cs="Times New Roman"/>
+          <w:b/>
+          <w:sz w:val="24"/>
+          <w:szCs w:val="20"/>
+          <w:lang w:val="es-AR"/>
+        </w:rPr>
+        <w:t>0%Vpe</w:t>
+      </w:r>
+    </w:p>
+    <w:p>
+      <w:pPr>
+        <w:ind w:left="982" w:firstLine="278"/>
+        <w:rPr>
+          <w:rFonts w:ascii="Times New Roman" w:hAnsi="Times New Roman" w:cs="Times New Roman"/>
+          <w:sz w:val="24"/>
+          <w:szCs w:val="20"/>
+          <w:lang w:val="es-AR"/>
+        </w:rPr>
+      </w:pPr>
+      <m:oMathPara>
+        <m:oMath>
+          <m:sSub>
+            <m:sSubPr>
+              <m:ctrlPr>
+                <w:rPr>
+                  <w:rFonts w:ascii="Cambria Math" w:hAnsi="Cambria Math" w:cs="Times New Roman"/>
+                  <w:i/>
+                  <w:sz w:val="24"/>
+                  <w:szCs w:val="20"/>
+                  <w:lang w:val="es-AR"/>
+                </w:rPr>
+              </m:ctrlPr>
+            </m:sSubPr>
+            <m:e>
+              <m:r>
+                <w:rPr>
+                  <w:rFonts w:ascii="Cambria Math" w:hAnsi="Cambria Math" w:cs="Times New Roman"/>
+                  <w:sz w:val="24"/>
+                  <w:szCs w:val="20"/>
+                  <w:lang w:val="es-AR"/>
+                </w:rPr>
+                <m:t>V</m:t>
+              </m:r>
+            </m:e>
+            <m:sub>
+              <m:r>
+                <w:rPr>
+                  <w:rFonts w:ascii="Cambria Math" w:hAnsi="Cambria Math" w:cs="Times New Roman"/>
+                  <w:sz w:val="24"/>
+                  <w:szCs w:val="20"/>
+                  <w:lang w:val="es-AR"/>
+                </w:rPr>
+                <m:t>patrón</m:t>
+              </m:r>
+            </m:sub>
+          </m:sSub>
+          <m:r>
+            <w:rPr>
+              <w:rFonts w:ascii="Cambria Math" w:hAnsi="Cambria Math" w:cs="Times New Roman"/>
+              <w:sz w:val="24"/>
+              <w:szCs w:val="20"/>
+              <w:lang w:val="es-AR"/>
+            </w:rPr>
+            <m:t>=</m:t>
+          </m:r>
+          <m:r>
+            <w:rPr>
+              <w:rFonts w:ascii="Cambria Math" w:hAnsi="Cambria Math" w:cs="Times New Roman"/>
+              <w:sz w:val="24"/>
+              <w:szCs w:val="20"/>
+              <w:lang w:val="es-AR"/>
+            </w:rPr>
+            <m:t>27,23V</m:t>
+          </m:r>
+        </m:oMath>
+      </m:oMathPara>
+    </w:p>
+    <w:p>
+      <w:pPr>
+        <w:ind w:left="982" w:firstLine="278"/>
+        <w:rPr>
+          <w:rFonts w:ascii="Times New Roman" w:hAnsi="Times New Roman" w:cs="Times New Roman"/>
+          <w:sz w:val="24"/>
+          <w:szCs w:val="20"/>
+          <w:lang w:val="es-AR"/>
+        </w:rPr>
+      </w:pPr>
+      <m:oMathPara>
+        <m:oMath>
+          <m:r>
+            <w:rPr>
+              <w:rFonts w:ascii="Cambria Math" w:hAnsi="Cambria Math" w:cs="Times New Roman"/>
+              <w:sz w:val="24"/>
+              <w:szCs w:val="20"/>
+              <w:lang w:val="es-AR"/>
+            </w:rPr>
+            <m:t>3 cuentas=</m:t>
+          </m:r>
+          <m:d>
+            <m:dPr>
+              <m:ctrlPr>
+                <w:rPr>
+                  <w:rFonts w:ascii="Cambria Math" w:hAnsi="Cambria Math" w:cs="Times New Roman"/>
+                  <w:i/>
+                  <w:sz w:val="24"/>
+                  <w:szCs w:val="20"/>
+                  <w:lang w:val="es-AR"/>
+                </w:rPr>
+              </m:ctrlPr>
+            </m:dPr>
+            <m:e>
+              <m:f>
+                <m:fPr>
+                  <m:ctrlPr>
+                    <w:rPr>
+                      <w:rFonts w:ascii="Cambria Math" w:hAnsi="Cambria Math" w:cs="Times New Roman"/>
+                      <w:i/>
+                      <w:sz w:val="24"/>
+                      <w:szCs w:val="20"/>
+                      <w:lang w:val="es-AR"/>
+                    </w:rPr>
+                  </m:ctrlPr>
+                </m:fPr>
+                <m:num>
+                  <m:r>
+                    <w:rPr>
+                      <w:rFonts w:ascii="Cambria Math" w:hAnsi="Cambria Math" w:cs="Times New Roman"/>
+                      <w:sz w:val="24"/>
+                      <w:szCs w:val="20"/>
+                      <w:lang w:val="es-AR"/>
+                    </w:rPr>
+                    <m:t>3</m:t>
+                  </m:r>
+                </m:num>
+                <m:den>
+                  <m:r>
+                    <w:rPr>
+                      <w:rFonts w:ascii="Cambria Math" w:hAnsi="Cambria Math" w:cs="Times New Roman"/>
+                      <w:sz w:val="24"/>
+                      <w:szCs w:val="20"/>
+                      <w:lang w:val="es-AR"/>
+                    </w:rPr>
+                    <m:t>2723</m:t>
+                  </m:r>
+                </m:den>
+              </m:f>
+              <m:r>
+                <w:rPr>
+                  <w:rFonts w:ascii="Cambria Math" w:hAnsi="Cambria Math" w:cs="Times New Roman"/>
+                  <w:sz w:val="24"/>
+                  <w:szCs w:val="20"/>
+                  <w:lang w:val="es-AR"/>
+                </w:rPr>
+                <m:t>·100</m:t>
+              </m:r>
+            </m:e>
+          </m:d>
+          <m:r>
+            <w:rPr>
+              <w:rFonts w:ascii="Cambria Math" w:hAnsi="Cambria Math" w:cs="Times New Roman"/>
+              <w:sz w:val="24"/>
+              <w:szCs w:val="20"/>
+              <w:lang w:val="es-AR"/>
+            </w:rPr>
+            <m:t>=0,11</m:t>
+          </m:r>
+          <m:r>
+            <w:rPr>
+              <w:rFonts w:ascii="Cambria Math" w:hAnsi="Cambria Math" w:cs="Times New Roman"/>
+              <w:sz w:val="24"/>
+              <w:szCs w:val="20"/>
+              <w:lang w:val="es-AR"/>
+            </w:rPr>
+            <m:t>%</m:t>
+          </m:r>
+        </m:oMath>
+      </m:oMathPara>
+    </w:p>
+    <w:p>
+      <w:pPr>
+        <w:rPr>
+          <w:rFonts w:ascii="Times New Roman" w:hAnsi="Times New Roman" w:cs="Times New Roman"/>
+          <w:sz w:val="24"/>
+          <w:szCs w:val="20"/>
+          <w:lang w:val="es-AR"/>
+        </w:rPr>
+      </w:pPr>
+      <m:oMathPara>
+        <m:oMath>
+          <m:r>
+            <w:rPr>
+              <w:rFonts w:ascii="Cambria Math" w:hAnsi="Cambria Math" w:cs="Times New Roman"/>
+              <w:sz w:val="24"/>
+              <w:szCs w:val="20"/>
+              <w:lang w:val="es-AR"/>
+            </w:rPr>
+            <m:t xml:space="preserve">Precisión: </m:t>
+          </m:r>
+          <m:f>
+            <m:fPr>
+              <m:ctrlPr>
+                <w:rPr>
+                  <w:rFonts w:ascii="Cambria Math" w:hAnsi="Cambria Math" w:cs="Times New Roman"/>
+                  <w:i/>
+                  <w:sz w:val="24"/>
+                  <w:szCs w:val="20"/>
+                  <w:lang w:val="es-AR"/>
+                </w:rPr>
+              </m:ctrlPr>
+            </m:fPr>
+            <m:num>
+              <m:r>
+                <w:rPr>
+                  <w:rFonts w:ascii="Cambria Math" w:hAnsi="Cambria Math" w:cs="Times New Roman"/>
+                  <w:sz w:val="24"/>
+                  <w:szCs w:val="20"/>
+                  <w:lang w:val="es-AR"/>
+                </w:rPr>
+                <m:t>∆V</m:t>
+              </m:r>
+            </m:num>
+            <m:den>
+              <m:r>
+                <w:rPr>
+                  <w:rFonts w:ascii="Cambria Math" w:hAnsi="Cambria Math" w:cs="Times New Roman"/>
+                  <w:sz w:val="24"/>
+                  <w:szCs w:val="20"/>
+                  <w:lang w:val="es-AR"/>
+                </w:rPr>
+                <m:t>V</m:t>
+              </m:r>
+            </m:den>
+          </m:f>
+          <m:r>
+            <w:rPr>
+              <w:rFonts w:ascii="Cambria Math" w:hAnsi="Cambria Math" w:cs="Times New Roman"/>
+              <w:sz w:val="24"/>
+              <w:szCs w:val="20"/>
+              <w:lang w:val="es-AR"/>
+            </w:rPr>
+            <m:t>=0,8%+0,11</m:t>
+          </m:r>
+          <m:r>
+            <w:rPr>
+              <w:rFonts w:ascii="Cambria Math" w:hAnsi="Cambria Math" w:cs="Times New Roman"/>
+              <w:sz w:val="24"/>
+              <w:szCs w:val="20"/>
+              <w:lang w:val="es-AR"/>
+            </w:rPr>
+            <m:t>%=0,9</m:t>
+          </m:r>
+          <m:r>
+            <w:rPr>
+              <w:rFonts w:ascii="Cambria Math" w:hAnsi="Cambria Math" w:cs="Times New Roman"/>
+              <w:sz w:val="24"/>
+              <w:szCs w:val="20"/>
+              <w:lang w:val="es-AR"/>
+            </w:rPr>
+            <m:t>1</m:t>
+          </m:r>
+          <m:r>
+            <w:rPr>
+              <w:rFonts w:ascii="Cambria Math" w:hAnsi="Cambria Math" w:cs="Times New Roman"/>
+              <w:sz w:val="24"/>
+              <w:szCs w:val="20"/>
+              <w:lang w:val="es-AR"/>
+            </w:rPr>
+            <m:t xml:space="preserve">%  → </m:t>
+          </m:r>
+          <m:r>
+            <m:rPr>
+              <m:sty m:val="bi"/>
+            </m:rPr>
+            <w:rPr>
+              <w:rFonts w:ascii="Cambria Math" w:hAnsi="Cambria Math" w:cs="Times New Roman"/>
+              <w:sz w:val="24"/>
+              <w:szCs w:val="20"/>
+              <w:lang w:val="es-AR"/>
+            </w:rPr>
+            <m:t>∆V=0,</m:t>
+          </m:r>
+          <m:r>
+            <m:rPr>
+              <m:sty m:val="bi"/>
+            </m:rPr>
+            <w:rPr>
+              <w:rFonts w:ascii="Cambria Math" w:hAnsi="Cambria Math" w:cs="Times New Roman"/>
+              <w:sz w:val="24"/>
+              <w:szCs w:val="20"/>
+              <w:lang w:val="es-AR"/>
+            </w:rPr>
+            <m:t>2478</m:t>
+          </m:r>
+          <m:r>
+            <m:rPr>
+              <m:sty m:val="bi"/>
+            </m:rPr>
+            <w:rPr>
+              <w:rFonts w:ascii="Cambria Math" w:hAnsi="Cambria Math" w:cs="Times New Roman"/>
+              <w:sz w:val="24"/>
+              <w:szCs w:val="20"/>
+              <w:lang w:val="es-AR"/>
+            </w:rPr>
+            <m:t>V="a"</m:t>
+          </m:r>
+          <m:r>
+            <w:rPr>
+              <w:rFonts w:ascii="Cambria Math" w:hAnsi="Cambria Math" w:cs="Times New Roman"/>
+              <w:sz w:val="24"/>
+              <w:szCs w:val="20"/>
+              <w:lang w:val="es-AR"/>
+            </w:rPr>
+            <m:t xml:space="preserve"> </m:t>
+          </m:r>
+        </m:oMath>
+      </m:oMathPara>
+    </w:p>
+    <w:p>
+      <w:pPr>
+        <w:rPr>
+          <w:rFonts w:ascii="Times New Roman" w:hAnsi="Times New Roman" w:cs="Times New Roman"/>
+          <w:sz w:val="20"/>
+          <w:szCs w:val="20"/>
+          <w:lang w:val="es-AR"/>
+        </w:rPr>
+      </w:pPr>
+    </w:p>
+    <w:p>
+      <w:pPr>
+        <w:ind w:left="851"/>
+        <w:rPr>
+          <w:rFonts w:ascii="Times New Roman" w:hAnsi="Times New Roman" w:cs="Times New Roman"/>
+          <w:sz w:val="24"/>
+          <w:szCs w:val="20"/>
+          <w:lang w:val="es-AR"/>
+        </w:rPr>
+      </w:pPr>
+      <w:r>
+        <w:rPr>
+          <w:rFonts w:ascii="Times New Roman" w:hAnsi="Times New Roman" w:cs="Times New Roman"/>
+          <w:sz w:val="20"/>
+          <w:szCs w:val="20"/>
+          <w:lang w:val="es-AR"/>
+        </w:rPr>
+        <w:sym w:font="Wingdings" w:char="F0E0"/>
+      </w:r>
+      <w:r>
+        <w:rPr>
+          <w:rFonts w:ascii="Times New Roman" w:hAnsi="Times New Roman" w:cs="Times New Roman"/>
+          <w:sz w:val="24"/>
+          <w:szCs w:val="20"/>
+          <w:lang w:val="es-AR"/>
+        </w:rPr>
+        <w:t>Para d</w:t>
+      </w:r>
+      <w:r>
+        <w:rPr>
+          <w:rFonts w:ascii="Times New Roman" w:hAnsi="Times New Roman" w:cs="Times New Roman"/>
+          <w:sz w:val="24"/>
+          <w:szCs w:val="20"/>
+          <w:lang w:val="es-AR"/>
+        </w:rPr>
+        <w:t xml:space="preserve">istribución rectangular:  </w:t>
+      </w:r>
+    </w:p>
+    <w:p>
+      <w:pPr>
+        <w:rPr>
+          <w:rFonts w:ascii="Times New Roman" w:hAnsi="Times New Roman" w:cs="Times New Roman"/>
+          <w:sz w:val="24"/>
+          <w:szCs w:val="20"/>
+          <w:lang w:val="es-AR"/>
+        </w:rPr>
+      </w:pPr>
+    </w:p>
+    <w:p>
+      <w:pPr>
+        <w:rPr>
+          <w:rFonts w:ascii="Times New Roman" w:hAnsi="Times New Roman" w:cs="Times New Roman"/>
+          <w:sz w:val="24"/>
+          <w:szCs w:val="20"/>
+          <w:lang w:val="es-AR"/>
+        </w:rPr>
+      </w:pPr>
+      <m:oMathPara>
+        <m:oMath>
+          <m:sSub>
+            <m:sSubPr>
+              <m:ctrlPr>
+                <w:rPr>
+                  <w:rFonts w:ascii="Cambria Math" w:hAnsi="Cambria Math" w:cs="Times New Roman"/>
+                  <w:i/>
+                  <w:sz w:val="24"/>
+                  <w:szCs w:val="20"/>
+                  <w:lang w:val="es-AR"/>
+                </w:rPr>
+              </m:ctrlPr>
+            </m:sSubPr>
+            <m:e>
+              <m:r>
+                <w:rPr>
+                  <w:rFonts w:ascii="Cambria Math" w:hAnsi="Cambria Math" w:cs="Times New Roman"/>
+                  <w:sz w:val="24"/>
+                  <w:szCs w:val="20"/>
+                  <w:lang w:val="es-AR"/>
+                </w:rPr>
+                <m:t>u</m:t>
+              </m:r>
+            </m:e>
+            <m:sub>
+              <m:r>
+                <w:rPr>
+                  <w:rFonts w:ascii="Cambria Math" w:hAnsi="Cambria Math" w:cs="Times New Roman"/>
+                  <w:sz w:val="24"/>
+                  <w:szCs w:val="20"/>
+                  <w:lang w:val="es-AR"/>
+                </w:rPr>
+                <m:t>j</m:t>
+              </m:r>
+            </m:sub>
+          </m:sSub>
+          <m:r>
+            <w:rPr>
+              <w:rFonts w:ascii="Cambria Math" w:hAnsi="Cambria Math" w:cs="Times New Roman"/>
+              <w:sz w:val="24"/>
+              <w:szCs w:val="20"/>
+            </w:rPr>
+            <m:t>=</m:t>
+          </m:r>
+          <m:f>
+            <m:fPr>
+              <m:ctrlPr>
+                <w:rPr>
+                  <w:rFonts w:ascii="Cambria Math" w:hAnsi="Cambria Math" w:cs="Times New Roman"/>
+                  <w:i/>
+                  <w:sz w:val="24"/>
+                  <w:szCs w:val="20"/>
+                  <w:lang w:val="es-AR"/>
+                </w:rPr>
+              </m:ctrlPr>
+            </m:fPr>
+            <m:num>
+              <m:r>
+                <w:rPr>
+                  <w:rFonts w:ascii="Cambria Math" w:hAnsi="Cambria Math" w:cs="Times New Roman"/>
+                  <w:sz w:val="24"/>
+                  <w:szCs w:val="20"/>
+                  <w:lang w:val="es-AR"/>
+                </w:rPr>
+                <m:t>a</m:t>
+              </m:r>
+            </m:num>
+            <m:den>
+              <m:rad>
+                <m:radPr>
+                  <m:degHide m:val="1"/>
+                  <m:ctrlPr>
+                    <w:rPr>
+                      <w:rFonts w:ascii="Cambria Math" w:hAnsi="Cambria Math" w:cs="Times New Roman"/>
+                      <w:i/>
+                      <w:sz w:val="24"/>
+                      <w:szCs w:val="20"/>
+                      <w:lang w:val="es-AR"/>
+                    </w:rPr>
+                  </m:ctrlPr>
+                </m:radPr>
+                <m:deg/>
+                <m:e>
+                  <m:r>
+                    <w:rPr>
+                      <w:rFonts w:ascii="Cambria Math" w:hAnsi="Cambria Math" w:cs="Times New Roman"/>
+                      <w:sz w:val="24"/>
+                      <w:szCs w:val="20"/>
+                    </w:rPr>
+                    <m:t>3</m:t>
+                  </m:r>
+                </m:e>
+              </m:rad>
+            </m:den>
+          </m:f>
+          <m:r>
+            <w:rPr>
+              <w:rFonts w:ascii="Cambria Math" w:hAnsi="Cambria Math" w:cs="Times New Roman"/>
+              <w:sz w:val="24"/>
+              <w:szCs w:val="20"/>
+            </w:rPr>
+            <m:t xml:space="preserve">= </m:t>
+          </m:r>
+          <m:f>
+            <m:fPr>
+              <m:ctrlPr>
+                <w:rPr>
+                  <w:rFonts w:ascii="Cambria Math" w:hAnsi="Cambria Math" w:cs="Times New Roman"/>
+                  <w:i/>
+                  <w:sz w:val="24"/>
+                  <w:szCs w:val="20"/>
+                  <w:lang w:val="es-AR"/>
+                </w:rPr>
+              </m:ctrlPr>
+            </m:fPr>
+            <m:num>
+              <m:r>
+                <w:rPr>
+                  <w:rFonts w:ascii="Cambria Math" w:hAnsi="Cambria Math" w:cs="Times New Roman"/>
+                  <w:sz w:val="24"/>
+                  <w:szCs w:val="20"/>
+                </w:rPr>
+                <m:t>0,2478</m:t>
+              </m:r>
+              <m:r>
+                <w:rPr>
+                  <w:rFonts w:ascii="Cambria Math" w:hAnsi="Cambria Math" w:cs="Times New Roman"/>
+                  <w:sz w:val="24"/>
+                  <w:szCs w:val="20"/>
+                  <w:lang w:val="es-AR"/>
+                </w:rPr>
+                <m:t>V</m:t>
+              </m:r>
+            </m:num>
+            <m:den>
+              <m:rad>
+                <m:radPr>
+                  <m:degHide m:val="1"/>
+                  <m:ctrlPr>
+                    <w:rPr>
+                      <w:rFonts w:ascii="Cambria Math" w:hAnsi="Cambria Math" w:cs="Times New Roman"/>
+                      <w:i/>
+                      <w:sz w:val="24"/>
+                      <w:szCs w:val="20"/>
+                      <w:lang w:val="es-AR"/>
+                    </w:rPr>
+                  </m:ctrlPr>
+                </m:radPr>
+                <m:deg/>
+                <m:e>
+                  <m:r>
+                    <w:rPr>
+                      <w:rFonts w:ascii="Cambria Math" w:hAnsi="Cambria Math" w:cs="Times New Roman"/>
+                      <w:sz w:val="24"/>
+                      <w:szCs w:val="20"/>
+                    </w:rPr>
+                    <m:t>3</m:t>
+                  </m:r>
+                </m:e>
+              </m:rad>
+            </m:den>
+          </m:f>
+          <m:r>
+            <w:rPr>
+              <w:rFonts w:ascii="Cambria Math" w:hAnsi="Cambria Math" w:cs="Times New Roman"/>
+              <w:sz w:val="24"/>
+              <w:szCs w:val="20"/>
+            </w:rPr>
+            <m:t>=0,1431</m:t>
+          </m:r>
+          <m:r>
+            <w:rPr>
+              <w:rFonts w:ascii="Cambria Math" w:hAnsi="Cambria Math" w:cs="Times New Roman"/>
+              <w:sz w:val="24"/>
+              <w:szCs w:val="20"/>
+              <w:lang w:val="es-AR"/>
+            </w:rPr>
+            <m:t>V</m:t>
+          </m:r>
+        </m:oMath>
+      </m:oMathPara>
+    </w:p>
+    <w:p>
+      <w:pPr>
+        <w:spacing w:before="240" w:line="240" w:lineRule="auto"/>
+        <w:contextualSpacing/>
+        <w:rPr>
+          <w:rFonts w:ascii="Times New Roman" w:hAnsi="Times New Roman" w:cs="Times New Roman"/>
+          <w:b/>
+          <w:sz w:val="24"/>
+          <w:szCs w:val="20"/>
+          <w:bdr w:val="single" w:sz="4" w:space="0" w:color="auto"/>
+          <w:lang w:val="es-AR"/>
+        </w:rPr>
+      </w:pPr>
+      <m:oMathPara>
+        <m:oMath>
+          <m:r>
+            <w:rPr>
+              <w:rFonts w:ascii="Cambria Math" w:hAnsi="Cambria Math" w:cs="Times New Roman"/>
+              <w:sz w:val="24"/>
+              <w:szCs w:val="20"/>
+              <w:bdr w:val="single" w:sz="4" w:space="0" w:color="auto"/>
+              <w:lang w:val="es-AR"/>
+            </w:rPr>
+            <m:t xml:space="preserve">⇒ </m:t>
+          </m:r>
+          <m:r>
+            <m:rPr>
+              <m:sty m:val="bi"/>
+            </m:rPr>
+            <w:rPr>
+              <w:rFonts w:ascii="Cambria Math" w:hAnsi="Cambria Math" w:cs="Times New Roman"/>
+              <w:sz w:val="24"/>
+              <w:szCs w:val="20"/>
+              <w:bdr w:val="single" w:sz="4" w:space="0" w:color="auto"/>
+              <w:lang w:val="es-AR"/>
+            </w:rPr>
+            <m:t>u</m:t>
+          </m:r>
+          <m:d>
+            <m:dPr>
+              <m:ctrlPr>
+                <w:rPr>
+                  <w:rFonts w:ascii="Cambria Math" w:hAnsi="Cambria Math" w:cs="Times New Roman"/>
+                  <w:b/>
+                  <w:i/>
+                  <w:sz w:val="24"/>
+                  <w:szCs w:val="20"/>
+                  <w:bdr w:val="single" w:sz="4" w:space="0" w:color="auto"/>
+                  <w:lang w:val="es-AR"/>
+                </w:rPr>
+              </m:ctrlPr>
+            </m:dPr>
+            <m:e>
+              <m:r>
+                <m:rPr>
+                  <m:sty m:val="bi"/>
+                </m:rPr>
+                <w:rPr>
+                  <w:rFonts w:ascii="Cambria Math" w:hAnsi="Cambria Math" w:cs="Times New Roman"/>
+                  <w:sz w:val="24"/>
+                  <w:szCs w:val="20"/>
+                  <w:bdr w:val="single" w:sz="4" w:space="0" w:color="auto"/>
+                  <w:lang w:val="es-AR"/>
+                </w:rPr>
+                <m:t>Vp</m:t>
+              </m:r>
+            </m:e>
+          </m:d>
+          <m:r>
+            <m:rPr>
+              <m:sty m:val="bi"/>
+            </m:rPr>
+            <w:rPr>
+              <w:rFonts w:ascii="Cambria Math" w:hAnsi="Cambria Math" w:cs="Times New Roman"/>
+              <w:sz w:val="24"/>
+              <w:szCs w:val="20"/>
+              <w:bdr w:val="single" w:sz="4" w:space="0" w:color="auto"/>
+              <w:lang w:val="es-AR"/>
+            </w:rPr>
+            <m:t>=0,</m:t>
+          </m:r>
+          <m:r>
+            <m:rPr>
+              <m:sty m:val="bi"/>
+            </m:rPr>
+            <w:rPr>
+              <w:rFonts w:ascii="Cambria Math" w:hAnsi="Cambria Math" w:cs="Times New Roman"/>
+              <w:sz w:val="24"/>
+              <w:szCs w:val="20"/>
+              <w:bdr w:val="single" w:sz="4" w:space="0" w:color="auto"/>
+              <w:lang w:val="es-AR"/>
+            </w:rPr>
+            <m:t>1431</m:t>
+          </m:r>
+          <m:r>
+            <m:rPr>
+              <m:sty m:val="bi"/>
+            </m:rPr>
+            <w:rPr>
+              <w:rFonts w:ascii="Cambria Math" w:hAnsi="Cambria Math" w:cs="Times New Roman"/>
+              <w:sz w:val="24"/>
+              <w:szCs w:val="20"/>
+              <w:bdr w:val="single" w:sz="4" w:space="0" w:color="auto"/>
+              <w:lang w:val="es-AR"/>
+            </w:rPr>
+            <m:t>V</m:t>
+          </m:r>
+        </m:oMath>
+      </m:oMathPara>
     </w:p>
     <w:p>
       <w:pPr>
@@ -14804,17 +16188,7 @@
                                 <w:szCs w:val="20"/>
                                 <w:lang w:val="es-AR"/>
                               </w:rPr>
-                              <w:t>  </w:t>
-                            </w:r>
-                            <w:r>
-                              <w:rPr>
-                                <w:noProof/>
-                                <w:color w:val="000000"/>
-                                <w:sz w:val="20"/>
-                                <w:szCs w:val="20"/>
-                                <w:lang w:val="es-AR"/>
-                              </w:rPr>
-                              <w:t xml:space="preserve">   Escala:</w:t>
+                              <w:t>     Escala:</w:t>
                             </w:r>
                             <w:r>
                               <w:rPr>
@@ -14884,7 +16258,7 @@
               </wp:anchor>
             </w:drawing>
           </mc:Choice>
-          <mc:Fallback xmlns:w16se="http://schemas.microsoft.com/office/word/2015/wordml/symex" xmlns:w16cid="http://schemas.microsoft.com/office/word/2016/wordml/cid" xmlns:w15="http://schemas.microsoft.com/office/word/2012/wordml" xmlns:am3d="http://schemas.microsoft.com/office/drawing/2017/model3d" xmlns:aink="http://schemas.microsoft.com/office/drawing/2016/ink" xmlns:cx8="http://schemas.microsoft.com/office/drawing/2016/5/14/chartex" xmlns:cx7="http://schemas.microsoft.com/office/drawing/2016/5/13/chartex" xmlns:cx6="http://schemas.microsoft.com/office/drawing/2016/5/12/chartex" xmlns:cx5="http://schemas.microsoft.com/office/drawing/2016/5/11/chartex" xmlns:cx4="http://schemas.microsoft.com/office/drawing/2016/5/10/chartex" xmlns:cx3="http://schemas.microsoft.com/office/drawing/2016/5/9/chartex" xmlns:cx2="http://schemas.microsoft.com/office/drawing/2015/10/21/chartex" xmlns:cx1="http://schemas.microsoft.com/office/drawing/2015/9/8/chartex" xmlns:cx="http://schemas.microsoft.com/office/drawing/2014/chartex">
+          <mc:Fallback>
             <w:pict>
               <v:shape id="wondershare_42" o:spid="_x0000_s1028" type="#_x0000_t202" style="position:absolute;margin-left:85.1pt;margin-top:427.8pt;width:377.25pt;height:18.3pt;z-index:-251655168;visibility:visible;mso-wrap-style:square;mso-width-percent:0;mso-height-percent:0;mso-wrap-distance-left:9pt;mso-wrap-distance-top:0;mso-wrap-distance-right:9pt;mso-wrap-distance-bottom:0;mso-position-horizontal:absolute;mso-position-horizontal-relative:page;mso-position-vertical:absolute;mso-position-vertical-relative:page;mso-width-percent:0;mso-height-percent:0;mso-width-relative:page;mso-height-relative:page;v-text-anchor:top" o:gfxdata="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" filled="f" stroked="f">
                 <v:textbox inset="0,0,0,0">
@@ -15025,17 +16399,7 @@
                           <w:szCs w:val="20"/>
                           <w:lang w:val="es-AR"/>
                         </w:rPr>
-                        <w:t>  </w:t>
-                      </w:r>
-                      <w:r>
-                        <w:rPr>
-                          <w:noProof/>
-                          <w:color w:val="000000"/>
-                          <w:sz w:val="20"/>
-                          <w:szCs w:val="20"/>
-                          <w:lang w:val="es-AR"/>
-                        </w:rPr>
-                        <w:t xml:space="preserve">   Escala:</w:t>
+                        <w:t>     Escala:</w:t>
                       </w:r>
                       <w:r>
                         <w:rPr>
@@ -15298,34 +16662,7 @@
                                 <w:szCs w:val="20"/>
                                 <w:lang w:val="es-AR"/>
                               </w:rPr>
-                              <w:t xml:space="preserve">Datos del </w:t>
-                            </w:r>
-                            <w:r>
-                              <w:rPr>
-                                <w:rFonts w:ascii="Times New Roman" w:hAnsi="Times New Roman" w:cs="Times New Roman"/>
-                                <w:sz w:val="20"/>
-                                <w:szCs w:val="20"/>
-                                <w:lang w:val="es-AR"/>
-                              </w:rPr>
-                              <w:t>módulo</w:t>
-                            </w:r>
-                            <w:r>
-                              <w:rPr>
-                                <w:rFonts w:ascii="Times New Roman" w:hAnsi="Times New Roman" w:cs="Times New Roman"/>
-                                <w:sz w:val="20"/>
-                                <w:szCs w:val="20"/>
-                                <w:lang w:val="es-AR"/>
-                              </w:rPr>
-                              <w:t xml:space="preserve"> </w:t>
-                            </w:r>
-                            <w:r>
-                              <w:rPr>
-                                <w:rFonts w:ascii="Times New Roman" w:hAnsi="Times New Roman" w:cs="Times New Roman"/>
-                                <w:sz w:val="20"/>
-                                <w:szCs w:val="20"/>
-                                <w:lang w:val="es-AR"/>
-                              </w:rPr>
-                              <w:t>Amperímetro</w:t>
+                              <w:t>Datos del módulo Amperímetro</w:t>
                             </w:r>
                           </w:p>
                           <w:p>
@@ -15347,25 +16684,7 @@
                                 <w:szCs w:val="20"/>
                                 <w:lang w:val="es-AR"/>
                               </w:rPr>
-                              <w:t>Tensión de alimentación</w:t>
-                            </w:r>
-                            <w:r>
-                              <w:rPr>
-                                <w:rFonts w:ascii="Times New Roman" w:hAnsi="Times New Roman" w:cs="Times New Roman"/>
-                                <w:sz w:val="20"/>
-                                <w:szCs w:val="20"/>
-                                <w:lang w:val="es-AR"/>
-                              </w:rPr>
-                              <w:t>:</w:t>
-                            </w:r>
-                            <w:r>
-                              <w:rPr>
-                                <w:rFonts w:ascii="Times New Roman" w:hAnsi="Times New Roman" w:cs="Times New Roman"/>
-                                <w:sz w:val="20"/>
-                                <w:szCs w:val="20"/>
-                                <w:lang w:val="es-AR"/>
-                              </w:rPr>
-                              <w:t xml:space="preserve"> 5V</w:t>
+                              <w:t>Tensión de alimentación: 5V</w:t>
                             </w:r>
                           </w:p>
                           <w:p>
@@ -15385,23 +16704,7 @@
                                 <w:sz w:val="20"/>
                                 <w:szCs w:val="20"/>
                               </w:rPr>
-                              <w:t xml:space="preserve">Resist de </w:t>
-                            </w:r>
-                            <w:r>
-                              <w:rPr>
-                                <w:rFonts w:ascii="Times New Roman" w:hAnsi="Times New Roman" w:cs="Times New Roman"/>
-                                <w:sz w:val="20"/>
-                                <w:szCs w:val="20"/>
-                              </w:rPr>
-                              <w:t>shunt:</w:t>
-                            </w:r>
-                            <w:r>
-                              <w:rPr>
-                                <w:rFonts w:ascii="Times New Roman" w:hAnsi="Times New Roman" w:cs="Times New Roman"/>
-                                <w:sz w:val="20"/>
-                                <w:szCs w:val="20"/>
-                              </w:rPr>
-                              <w:t xml:space="preserve"> 1.2 m</w:t>
+                              <w:t>Resist de shunt: 1.2 m</w:t>
                             </w:r>
                             <w:r>
                               <w:rPr>
@@ -15430,15 +16733,7 @@
                                 <w:sz w:val="20"/>
                                 <w:szCs w:val="20"/>
                               </w:rPr>
-                              <w:t>Sensibilidad:</w:t>
-                            </w:r>
-                            <w:r>
-                              <w:rPr>
-                                <w:rFonts w:ascii="Times New Roman" w:hAnsi="Times New Roman" w:cs="Times New Roman"/>
-                                <w:sz w:val="20"/>
-                                <w:szCs w:val="20"/>
-                              </w:rPr>
-                              <w:t xml:space="preserve">66 to 185 mV/A </w:t>
+                              <w:t xml:space="preserve">Sensibilidad:66 to 185 mV/A </w:t>
                             </w:r>
                           </w:p>
                           <w:p>
@@ -15460,16 +16755,7 @@
                                 <w:szCs w:val="20"/>
                                 <w:lang w:val="es-AR"/>
                               </w:rPr>
-                              <w:t>Salida 0mA= 2,5V</w:t>
-                            </w:r>
-                            <w:r>
-                              <w:rPr>
-                                <w:rFonts w:ascii="Times New Roman" w:hAnsi="Times New Roman" w:cs="Times New Roman"/>
-                                <w:sz w:val="20"/>
-                                <w:szCs w:val="20"/>
-                                <w:lang w:val="es-AR"/>
-                              </w:rPr>
-                              <w:t xml:space="preserve"> </w:t>
+                              <w:t xml:space="preserve">Salida 0mA= 2,5V </w:t>
                             </w:r>
                           </w:p>
                           <w:p>
@@ -15512,7 +16798,7 @@
               </wp:anchor>
             </w:drawing>
           </mc:Choice>
-          <mc:Fallback xmlns:w16se="http://schemas.microsoft.com/office/word/2015/wordml/symex" xmlns:w16cid="http://schemas.microsoft.com/office/word/2016/wordml/cid" xmlns:w15="http://schemas.microsoft.com/office/word/2012/wordml" xmlns:am3d="http://schemas.microsoft.com/office/drawing/2017/model3d" xmlns:aink="http://schemas.microsoft.com/office/drawing/2016/ink" xmlns:cx8="http://schemas.microsoft.com/office/drawing/2016/5/14/chartex" xmlns:cx7="http://schemas.microsoft.com/office/drawing/2016/5/13/chartex" xmlns:cx6="http://schemas.microsoft.com/office/drawing/2016/5/12/chartex" xmlns:cx5="http://schemas.microsoft.com/office/drawing/2016/5/11/chartex" xmlns:cx4="http://schemas.microsoft.com/office/drawing/2016/5/10/chartex" xmlns:cx3="http://schemas.microsoft.com/office/drawing/2016/5/9/chartex" xmlns:cx2="http://schemas.microsoft.com/office/drawing/2015/10/21/chartex" xmlns:cx1="http://schemas.microsoft.com/office/drawing/2015/9/8/chartex" xmlns:cx="http://schemas.microsoft.com/office/drawing/2014/chartex">
+          <mc:Fallback>
             <w:pict>
               <v:shape id="14 Cuadro de texto" o:spid="_x0000_s1029" type="#_x0000_t202" style="position:absolute;margin-left:302.7pt;margin-top:35.45pt;width:181.5pt;height:87pt;z-index:251662336;visibility:visible;mso-wrap-style:square;mso-width-percent:0;mso-height-percent:0;mso-wrap-distance-left:9pt;mso-wrap-distance-top:0;mso-wrap-distance-right:9pt;mso-wrap-distance-bottom:0;mso-position-horizontal:absolute;mso-position-horizontal-relative:text;mso-position-vertical:absolute;mso-position-vertical-relative:text;mso-width-percent:0;mso-height-percent:0;mso-width-relative:margin;mso-height-relative:margin;v-text-anchor:top" o:gfxdata="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" fillcolor="white [3201]" strokeweight=".5pt">
                 <v:path arrowok="t"/>
@@ -15537,34 +16823,7 @@
                           <w:szCs w:val="20"/>
                           <w:lang w:val="es-AR"/>
                         </w:rPr>
-                        <w:t xml:space="preserve">Datos del </w:t>
-                      </w:r>
-                      <w:r>
-                        <w:rPr>
-                          <w:rFonts w:ascii="Times New Roman" w:hAnsi="Times New Roman" w:cs="Times New Roman"/>
-                          <w:sz w:val="20"/>
-                          <w:szCs w:val="20"/>
-                          <w:lang w:val="es-AR"/>
-                        </w:rPr>
-                        <w:t>módulo</w:t>
-                      </w:r>
-                      <w:r>
-                        <w:rPr>
-                          <w:rFonts w:ascii="Times New Roman" w:hAnsi="Times New Roman" w:cs="Times New Roman"/>
-                          <w:sz w:val="20"/>
-                          <w:szCs w:val="20"/>
-                          <w:lang w:val="es-AR"/>
-                        </w:rPr>
-                        <w:t xml:space="preserve"> </w:t>
-                      </w:r>
-                      <w:r>
-                        <w:rPr>
-                          <w:rFonts w:ascii="Times New Roman" w:hAnsi="Times New Roman" w:cs="Times New Roman"/>
-                          <w:sz w:val="20"/>
-                          <w:szCs w:val="20"/>
-                          <w:lang w:val="es-AR"/>
-                        </w:rPr>
-                        <w:t>Amperímetro</w:t>
+                        <w:t>Datos del módulo Amperímetro</w:t>
                       </w:r>
                     </w:p>
                     <w:p>
@@ -15586,25 +16845,7 @@
                           <w:szCs w:val="20"/>
                           <w:lang w:val="es-AR"/>
                         </w:rPr>
-                        <w:t>Tensión de alimentación</w:t>
-                      </w:r>
-                      <w:r>
-                        <w:rPr>
-                          <w:rFonts w:ascii="Times New Roman" w:hAnsi="Times New Roman" w:cs="Times New Roman"/>
-                          <w:sz w:val="20"/>
-                          <w:szCs w:val="20"/>
-                          <w:lang w:val="es-AR"/>
-                        </w:rPr>
-                        <w:t>:</w:t>
-                      </w:r>
-                      <w:r>
-                        <w:rPr>
-                          <w:rFonts w:ascii="Times New Roman" w:hAnsi="Times New Roman" w:cs="Times New Roman"/>
-                          <w:sz w:val="20"/>
-                          <w:szCs w:val="20"/>
-                          <w:lang w:val="es-AR"/>
-                        </w:rPr>
-                        <w:t xml:space="preserve"> 5V</w:t>
+                        <w:t>Tensión de alimentación: 5V</w:t>
                       </w:r>
                     </w:p>
                     <w:p>
@@ -15624,23 +16865,7 @@
                           <w:sz w:val="20"/>
                           <w:szCs w:val="20"/>
                         </w:rPr>
-                        <w:t xml:space="preserve">Resist de </w:t>
-                      </w:r>
-                      <w:r>
-                        <w:rPr>
-                          <w:rFonts w:ascii="Times New Roman" w:hAnsi="Times New Roman" w:cs="Times New Roman"/>
-                          <w:sz w:val="20"/>
-                          <w:szCs w:val="20"/>
-                        </w:rPr>
-                        <w:t>shunt:</w:t>
-                      </w:r>
-                      <w:r>
-                        <w:rPr>
-                          <w:rFonts w:ascii="Times New Roman" w:hAnsi="Times New Roman" w:cs="Times New Roman"/>
-                          <w:sz w:val="20"/>
-                          <w:szCs w:val="20"/>
-                        </w:rPr>
-                        <w:t xml:space="preserve"> 1.2 m</w:t>
+                        <w:t>Resist de shunt: 1.2 m</w:t>
                       </w:r>
                       <w:r>
                         <w:rPr>
@@ -15669,15 +16894,7 @@
                           <w:sz w:val="20"/>
                           <w:szCs w:val="20"/>
                         </w:rPr>
-                        <w:t>Sensibilidad:</w:t>
-                      </w:r>
-                      <w:r>
-                        <w:rPr>
-                          <w:rFonts w:ascii="Times New Roman" w:hAnsi="Times New Roman" w:cs="Times New Roman"/>
-                          <w:sz w:val="20"/>
-                          <w:szCs w:val="20"/>
-                        </w:rPr>
-                        <w:t xml:space="preserve">66 to 185 mV/A </w:t>
+                        <w:t xml:space="preserve">Sensibilidad:66 to 185 mV/A </w:t>
                       </w:r>
                     </w:p>
                     <w:p>
@@ -15699,16 +16916,7 @@
                           <w:szCs w:val="20"/>
                           <w:lang w:val="es-AR"/>
                         </w:rPr>
-                        <w:t>Salida 0mA= 2,5V</w:t>
-                      </w:r>
-                      <w:r>
-                        <w:rPr>
-                          <w:rFonts w:ascii="Times New Roman" w:hAnsi="Times New Roman" w:cs="Times New Roman"/>
-                          <w:sz w:val="20"/>
-                          <w:szCs w:val="20"/>
-                          <w:lang w:val="es-AR"/>
-                        </w:rPr>
-                        <w:t xml:space="preserve"> </w:t>
+                        <w:t xml:space="preserve">Salida 0mA= 2,5V </w:t>
                       </w:r>
                     </w:p>
                     <w:p>
@@ -17899,8 +19107,8 @@
           <w:lang w:val="es-AR"/>
         </w:rPr>
       </w:pPr>
-      <w:bookmarkStart w:id="3" w:name="4"/>
-      <w:bookmarkEnd w:id="3"/>
+      <w:bookmarkStart w:id="4" w:name="4"/>
+      <w:bookmarkEnd w:id="4"/>
       <w:r>
         <w:rPr>
           <w:rFonts w:ascii="Times New Roman" w:hAnsi="Times New Roman" w:cs="Times New Roman"/>
@@ -25195,6 +26403,7 @@
                 <w:kern w:val="0"/>
                 <w:sz w:val="20"/>
                 <w:szCs w:val="20"/>
+                <w:lang w:val="es-ES"/>
               </w:rPr>
             </w:pPr>
             <w:r>
@@ -25204,7 +26413,51 @@
                 <w:sz w:val="20"/>
                 <w:szCs w:val="20"/>
               </w:rPr>
-              <w:t xml:space="preserve">        for(var=0;var&lt;50;var++){</w:t>
+              <w:t xml:space="preserve">        </w:t>
+            </w:r>
+            <w:proofErr w:type="spellStart"/>
+            <w:r>
+              <w:rPr>
+                <w:rFonts w:ascii="Courier New" w:hAnsi="Courier New" w:cs="Courier New"/>
+                <w:kern w:val="0"/>
+                <w:sz w:val="20"/>
+                <w:szCs w:val="20"/>
+                <w:lang w:val="es-ES"/>
+              </w:rPr>
+              <w:t>for</w:t>
+            </w:r>
+            <w:proofErr w:type="spellEnd"/>
+            <w:r>
+              <w:rPr>
+                <w:rFonts w:ascii="Courier New" w:hAnsi="Courier New" w:cs="Courier New"/>
+                <w:kern w:val="0"/>
+                <w:sz w:val="20"/>
+                <w:szCs w:val="20"/>
+                <w:lang w:val="es-ES"/>
+              </w:rPr>
+              <w:t>(</w:t>
+            </w:r>
+            <w:proofErr w:type="spellStart"/>
+            <w:r>
+              <w:rPr>
+                <w:rFonts w:ascii="Courier New" w:hAnsi="Courier New" w:cs="Courier New"/>
+                <w:kern w:val="0"/>
+                <w:sz w:val="20"/>
+                <w:szCs w:val="20"/>
+                <w:lang w:val="es-ES"/>
+              </w:rPr>
+              <w:t>var</w:t>
+            </w:r>
+            <w:proofErr w:type="spellEnd"/>
+            <w:r>
+              <w:rPr>
+                <w:rFonts w:ascii="Courier New" w:hAnsi="Courier New" w:cs="Courier New"/>
+                <w:kern w:val="0"/>
+                <w:sz w:val="20"/>
+                <w:szCs w:val="20"/>
+                <w:lang w:val="es-ES"/>
+              </w:rPr>
+              <w:t>=0;var&lt;50;var++){</w:t>
             </w:r>
           </w:p>
           <w:p>
@@ -25227,6 +26480,7 @@
                 <w:kern w:val="0"/>
                 <w:sz w:val="20"/>
                 <w:szCs w:val="20"/>
+                <w:lang w:val="es-ES"/>
               </w:rPr>
               <w:t xml:space="preserve">            </w:t>
             </w:r>
@@ -27800,6 +29054,7 @@
                 <w:kern w:val="0"/>
                 <w:sz w:val="20"/>
                 <w:szCs w:val="20"/>
+                <w:lang w:val="es-ES"/>
               </w:rPr>
             </w:pPr>
             <w:r>
@@ -27809,7 +29064,51 @@
                 <w:sz w:val="20"/>
                 <w:szCs w:val="20"/>
               </w:rPr>
-              <w:t xml:space="preserve">        for(var=0;var&lt;50;var++){</w:t>
+              <w:t xml:space="preserve">        </w:t>
+            </w:r>
+            <w:proofErr w:type="spellStart"/>
+            <w:r>
+              <w:rPr>
+                <w:rFonts w:ascii="Courier New" w:hAnsi="Courier New" w:cs="Courier New"/>
+                <w:kern w:val="0"/>
+                <w:sz w:val="20"/>
+                <w:szCs w:val="20"/>
+                <w:lang w:val="es-ES"/>
+              </w:rPr>
+              <w:t>for</w:t>
+            </w:r>
+            <w:proofErr w:type="spellEnd"/>
+            <w:r>
+              <w:rPr>
+                <w:rFonts w:ascii="Courier New" w:hAnsi="Courier New" w:cs="Courier New"/>
+                <w:kern w:val="0"/>
+                <w:sz w:val="20"/>
+                <w:szCs w:val="20"/>
+                <w:lang w:val="es-ES"/>
+              </w:rPr>
+              <w:t>(</w:t>
+            </w:r>
+            <w:proofErr w:type="spellStart"/>
+            <w:r>
+              <w:rPr>
+                <w:rFonts w:ascii="Courier New" w:hAnsi="Courier New" w:cs="Courier New"/>
+                <w:kern w:val="0"/>
+                <w:sz w:val="20"/>
+                <w:szCs w:val="20"/>
+                <w:lang w:val="es-ES"/>
+              </w:rPr>
+              <w:t>var</w:t>
+            </w:r>
+            <w:proofErr w:type="spellEnd"/>
+            <w:r>
+              <w:rPr>
+                <w:rFonts w:ascii="Courier New" w:hAnsi="Courier New" w:cs="Courier New"/>
+                <w:kern w:val="0"/>
+                <w:sz w:val="20"/>
+                <w:szCs w:val="20"/>
+                <w:lang w:val="es-ES"/>
+              </w:rPr>
+              <w:t>=0;var&lt;50;var++){</w:t>
             </w:r>
           </w:p>
           <w:p>
@@ -27832,6 +29131,7 @@
                 <w:kern w:val="0"/>
                 <w:sz w:val="20"/>
                 <w:szCs w:val="20"/>
+                <w:lang w:val="es-ES"/>
               </w:rPr>
               <w:t xml:space="preserve">            </w:t>
             </w:r>
@@ -31739,8 +33039,6 @@
           <w:lang w:val="es-AR"/>
         </w:rPr>
       </w:pPr>
-      <w:bookmarkStart w:id="4" w:name="_GoBack"/>
-      <w:bookmarkEnd w:id="4"/>
     </w:p>
     <w:sectPr>
       <w:pgSz w:w="12240" w:h="15840"/>
@@ -32276,6 +33574,7 @@
   <w:style w:type="character" w:default="1" w:styleId="Fuentedeprrafopredeter">
     <w:name w:val="Default Paragraph Font"/>
     <w:uiPriority w:val="1"/>
+    <w:semiHidden/>
     <w:unhideWhenUsed/>
   </w:style>
   <w:style w:type="table" w:default="1" w:styleId="Tablanormal">
@@ -32593,6 +33892,7 @@
   <w:style w:type="character" w:default="1" w:styleId="Fuentedeprrafopredeter">
     <w:name w:val="Default Paragraph Font"/>
     <w:uiPriority w:val="1"/>
+    <w:semiHidden/>
     <w:unhideWhenUsed/>
   </w:style>
   <w:style w:type="table" w:default="1" w:styleId="Tablanormal">

</xml_diff>